<commit_message>
Post handling changed with new parameters. Must warn PDF inconsistency
</commit_message>
<xml_diff>
--- a/uploaded/test.docx
+++ b/uploaded/test.docx
@@ -12,6 +12,68 @@
           <w:rtl w:val="0"/>
         </w:rPr>
         <w:t xml:space="preserve">Cortelazzo, Michele, Plurilingua, Corriere del Ticino, Lugano, 16 luglio 2013, p.16, col. 5-6, stampa, italiano, Svizzera</w:t>
+      </w:r>
+    </w:p>
+    <w:p>
+      <w:pPr>
+        <w:contextualSpacing w:val="0"/>
+        <w:rPr/>
+      </w:pPr>
+      <w:r>
+        <w:rPr>
+          <w:rtl w:val="0"/>
+        </w:rPr>
+      </w:r>
+    </w:p>
+    <w:p>
+      <w:pPr>
+        <w:contextualSpacing w:val="0"/>
+        <w:rPr/>
+      </w:pPr>
+      <w:r>
+        <w:rPr>
+          <w:rtl w:val="0"/>
+        </w:rPr>
+        <w:t xml:space="preserve">CorCTPlu16072013</w:t>
+      </w:r>
+    </w:p>
+    <w:p>
+      <w:pPr>
+        <w:contextualSpacing w:val="0"/>
+        <w:rPr/>
+      </w:pPr>
+      <w:r>
+        <w:rPr>
+          <w:rtl w:val="0"/>
+        </w:rPr>
+      </w:r>
+    </w:p>
+    <w:p>
+      <w:pPr>
+        <w:spacing w:line="259" w:lineRule="auto"/>
+        <w:ind w:left="0" w:firstLine="0"/>
+        <w:contextualSpacing w:val="0"/>
+        <w:jc w:val="center"/>
+        <w:rPr>
+          <w:rFonts w:ascii="Times New Roman" w:cs="Times New Roman" w:eastAsia="Times New Roman" w:hAnsi="Times New Roman"/>
+          <w:sz w:val="24"/>
+          <w:szCs w:val="24"/>
+        </w:rPr>
+      </w:pPr>
+      <w:r>
+        <w:rPr>
+          <w:rFonts w:ascii="Times New Roman" w:cs="Times New Roman" w:eastAsia="Times New Roman" w:hAnsi="Times New Roman"/>
+          <w:b w:val="1"/>
+          <w:sz w:val="24"/>
+          <w:szCs w:val="24"/>
+          <w:rtl w:val="0"/>
+        </w:rPr>
+        <w:t xml:space="preserve">I capolavori formali delle circolari scolastiche italiane</w:t>
+      </w:r>
+      <w:r>
+        <w:rPr>
+          <w:rtl w:val="0"/>
+        </w:rPr>
       </w:r>
     </w:p>
     <w:p>

</xml_diff>